<commit_message>
fix report 14 nov 23
</commit_message>
<xml_diff>
--- a/public/template.docx
+++ b/public/template.docx
@@ -5,65 +5,106 @@
     <w:tbl>
       <w:tblPr>
         <w:tblStyle w:val="TableGrid"/>
-        <w:tblW w:w="0" w:type="auto"/>
+        <w:tblW w:w="10434" w:type="dxa"/>
+        <w:tblBorders>
+          <w:top w:val="none" w:sz="0" w:space="0" w:color="auto"/>
+          <w:left w:val="none" w:sz="0" w:space="0" w:color="auto"/>
+          <w:bottom w:val="none" w:sz="0" w:space="0" w:color="auto"/>
+          <w:right w:val="none" w:sz="0" w:space="0" w:color="auto"/>
+          <w:insideH w:val="none" w:sz="0" w:space="0" w:color="auto"/>
+          <w:insideV w:val="none" w:sz="0" w:space="0" w:color="auto"/>
+        </w:tblBorders>
         <w:tblLook w:val="04A0" w:firstRow="1" w:lastRow="0" w:firstColumn="1" w:lastColumn="0" w:noHBand="0" w:noVBand="1"/>
       </w:tblPr>
       <w:tblGrid>
-        <w:gridCol w:w="2254"/>
-        <w:gridCol w:w="2254"/>
-        <w:gridCol w:w="2254"/>
-        <w:gridCol w:w="2254"/>
+        <w:gridCol w:w="2122"/>
+        <w:gridCol w:w="275"/>
+        <w:gridCol w:w="4119"/>
+        <w:gridCol w:w="1701"/>
+        <w:gridCol w:w="284"/>
+        <w:gridCol w:w="1933"/>
       </w:tblGrid>
       <w:tr>
-        <w:tc>
-          <w:tcPr>
-            <w:tcW w:w="2254" w:type="dxa"/>
-          </w:tcPr>
-          <w:p>
-            <w:r>
+        <w:trPr>
+          <w:trHeight w:val="125"/>
+        </w:trPr>
+        <w:tc>
+          <w:tcPr>
+            <w:tcW w:w="2122" w:type="dxa"/>
+          </w:tcPr>
+          <w:p>
+            <w:pPr>
+              <w:rPr>
+                <w:b/>
+                <w:bCs/>
+              </w:rPr>
+            </w:pPr>
+            <w:r>
+              <w:rPr>
+                <w:b/>
+                <w:bCs/>
+              </w:rPr>
               <w:t>Nama Peserta Didik</w:t>
             </w:r>
           </w:p>
         </w:tc>
         <w:tc>
           <w:tcPr>
-            <w:tcW w:w="2254" w:type="dxa"/>
-          </w:tcPr>
-          <w:p>
-            <w:r>
-              <w:t>: $</w:t>
-            </w:r>
-            <w:r>
-              <w:t>{</w:t>
-            </w:r>
-            <w:r>
-              <w:t>student_</w:t>
-            </w:r>
-            <w:r>
-              <w:t>name</w:t>
-            </w:r>
-            <w:r>
-              <w:t>}</w:t>
-            </w:r>
-          </w:p>
-        </w:tc>
-        <w:tc>
-          <w:tcPr>
-            <w:tcW w:w="2254" w:type="dxa"/>
-          </w:tcPr>
-          <w:p>
-            <w:r>
+            <w:tcW w:w="275" w:type="dxa"/>
+          </w:tcPr>
+          <w:p>
+            <w:r>
+              <w:t>:</w:t>
+            </w:r>
+          </w:p>
+        </w:tc>
+        <w:tc>
+          <w:tcPr>
+            <w:tcW w:w="4119" w:type="dxa"/>
+          </w:tcPr>
+          <w:p>
+            <w:r>
+              <w:t>${student_name}</w:t>
+            </w:r>
+          </w:p>
+        </w:tc>
+        <w:tc>
+          <w:tcPr>
+            <w:tcW w:w="1701" w:type="dxa"/>
+          </w:tcPr>
+          <w:p>
+            <w:pPr>
+              <w:rPr>
+                <w:b/>
+                <w:bCs/>
+              </w:rPr>
+            </w:pPr>
+            <w:r>
+              <w:rPr>
+                <w:b/>
+                <w:bCs/>
+              </w:rPr>
               <w:t>Kelas</w:t>
             </w:r>
           </w:p>
         </w:tc>
         <w:tc>
           <w:tcPr>
-            <w:tcW w:w="2254" w:type="dxa"/>
-          </w:tcPr>
-          <w:p>
-            <w:r>
-              <w:t>: $</w:t>
+            <w:tcW w:w="284" w:type="dxa"/>
+          </w:tcPr>
+          <w:p>
+            <w:r>
+              <w:t>:</w:t>
+            </w:r>
+          </w:p>
+        </w:tc>
+        <w:tc>
+          <w:tcPr>
+            <w:tcW w:w="1933" w:type="dxa"/>
+          </w:tcPr>
+          <w:p>
+            <w:r>
+              <w:t>$</w:t>
             </w:r>
             <w:r>
               <w:t>{grade_name}</w:t>
@@ -74,110 +115,169 @@
       <w:tr>
         <w:tc>
           <w:tcPr>
-            <w:tcW w:w="2254" w:type="dxa"/>
-          </w:tcPr>
-          <w:p>
-            <w:r>
+            <w:tcW w:w="2122" w:type="dxa"/>
+          </w:tcPr>
+          <w:p>
+            <w:pPr>
+              <w:rPr>
+                <w:b/>
+                <w:bCs/>
+              </w:rPr>
+            </w:pPr>
+            <w:r>
+              <w:rPr>
+                <w:b/>
+                <w:bCs/>
+              </w:rPr>
               <w:t>NISN</w:t>
             </w:r>
           </w:p>
         </w:tc>
         <w:tc>
           <w:tcPr>
-            <w:tcW w:w="2254" w:type="dxa"/>
-          </w:tcPr>
-          <w:p>
-            <w:r>
-              <w:t>: $</w:t>
-            </w:r>
-            <w:r>
-              <w:t>{</w:t>
-            </w:r>
-            <w:r>
-              <w:t>nisn</w:t>
-            </w:r>
-            <w:r>
-              <w:t>}</w:t>
-            </w:r>
-          </w:p>
-        </w:tc>
-        <w:tc>
-          <w:tcPr>
-            <w:tcW w:w="2254" w:type="dxa"/>
-          </w:tcPr>
-          <w:p>
-            <w:r>
+            <w:tcW w:w="275" w:type="dxa"/>
+          </w:tcPr>
+          <w:p>
+            <w:r>
+              <w:t>:</w:t>
+            </w:r>
+          </w:p>
+        </w:tc>
+        <w:tc>
+          <w:tcPr>
+            <w:tcW w:w="4119" w:type="dxa"/>
+          </w:tcPr>
+          <w:p>
+            <w:r>
+              <w:t>$</w:t>
+            </w:r>
+            <w:r>
+              <w:t>{nisn}</w:t>
+            </w:r>
+          </w:p>
+        </w:tc>
+        <w:tc>
+          <w:tcPr>
+            <w:tcW w:w="1701" w:type="dxa"/>
+          </w:tcPr>
+          <w:p>
+            <w:pPr>
+              <w:rPr>
+                <w:b/>
+                <w:bCs/>
+              </w:rPr>
+            </w:pPr>
+            <w:r>
+              <w:rPr>
+                <w:b/>
+                <w:bCs/>
+              </w:rPr>
               <w:t>Fase</w:t>
             </w:r>
           </w:p>
         </w:tc>
         <w:tc>
           <w:tcPr>
-            <w:tcW w:w="2254" w:type="dxa"/>
-          </w:tcPr>
-          <w:p>
-            <w:r>
-              <w:t>: $</w:t>
-            </w:r>
-            <w:r>
-              <w:t>{</w:t>
-            </w:r>
-            <w:r>
-              <w:t>grade_level</w:t>
-            </w:r>
-            <w:r>
-              <w:t>}</w:t>
-            </w:r>
-          </w:p>
-        </w:tc>
-      </w:tr>
-      <w:tr>
-        <w:tc>
-          <w:tcPr>
-            <w:tcW w:w="2254" w:type="dxa"/>
-          </w:tcPr>
-          <w:p>
-            <w:r>
+            <w:tcW w:w="284" w:type="dxa"/>
+          </w:tcPr>
+          <w:p>
+            <w:r>
+              <w:t>:</w:t>
+            </w:r>
+          </w:p>
+        </w:tc>
+        <w:tc>
+          <w:tcPr>
+            <w:tcW w:w="1933" w:type="dxa"/>
+          </w:tcPr>
+          <w:p>
+            <w:r>
+              <w:t>$</w:t>
+            </w:r>
+            <w:r>
+              <w:t>{grade_level}</w:t>
+            </w:r>
+          </w:p>
+        </w:tc>
+      </w:tr>
+      <w:tr>
+        <w:tc>
+          <w:tcPr>
+            <w:tcW w:w="2122" w:type="dxa"/>
+          </w:tcPr>
+          <w:p>
+            <w:pPr>
+              <w:rPr>
+                <w:b/>
+                <w:bCs/>
+              </w:rPr>
+            </w:pPr>
+            <w:r>
+              <w:rPr>
+                <w:b/>
+                <w:bCs/>
+              </w:rPr>
               <w:t>Sekolah</w:t>
             </w:r>
           </w:p>
         </w:tc>
         <w:tc>
           <w:tcPr>
-            <w:tcW w:w="2254" w:type="dxa"/>
-          </w:tcPr>
-          <w:p>
-            <w:r>
-              <w:t>: $</w:t>
-            </w:r>
-            <w:r>
-              <w:t>{</w:t>
-            </w:r>
-            <w:r>
-              <w:t>school_name</w:t>
-            </w:r>
-            <w:r>
-              <w:t>}</w:t>
-            </w:r>
-          </w:p>
-        </w:tc>
-        <w:tc>
-          <w:tcPr>
-            <w:tcW w:w="2254" w:type="dxa"/>
-          </w:tcPr>
-          <w:p>
-            <w:r>
+            <w:tcW w:w="275" w:type="dxa"/>
+          </w:tcPr>
+          <w:p>
+            <w:r>
+              <w:t>:</w:t>
+            </w:r>
+          </w:p>
+        </w:tc>
+        <w:tc>
+          <w:tcPr>
+            <w:tcW w:w="4119" w:type="dxa"/>
+          </w:tcPr>
+          <w:p>
+            <w:r>
+              <w:t>MI Ar Ridlo</w:t>
+            </w:r>
+          </w:p>
+        </w:tc>
+        <w:tc>
+          <w:tcPr>
+            <w:tcW w:w="1701" w:type="dxa"/>
+          </w:tcPr>
+          <w:p>
+            <w:pPr>
+              <w:rPr>
+                <w:b/>
+                <w:bCs/>
+              </w:rPr>
+            </w:pPr>
+            <w:r>
+              <w:rPr>
+                <w:b/>
+                <w:bCs/>
+              </w:rPr>
               <w:t>Semester</w:t>
             </w:r>
           </w:p>
         </w:tc>
         <w:tc>
           <w:tcPr>
-            <w:tcW w:w="2254" w:type="dxa"/>
-          </w:tcPr>
-          <w:p>
-            <w:r>
-              <w:t>: $</w:t>
+            <w:tcW w:w="284" w:type="dxa"/>
+          </w:tcPr>
+          <w:p>
+            <w:r>
+              <w:t>:</w:t>
+            </w:r>
+          </w:p>
+        </w:tc>
+        <w:tc>
+          <w:tcPr>
+            <w:tcW w:w="1933" w:type="dxa"/>
+          </w:tcPr>
+          <w:p>
+            <w:r>
+              <w:t>$</w:t>
             </w:r>
             <w:r>
               <w:t>{semester}</w:t>
@@ -188,44 +288,86 @@
       <w:tr>
         <w:tc>
           <w:tcPr>
-            <w:tcW w:w="2254" w:type="dxa"/>
-          </w:tcPr>
-          <w:p>
-            <w:r>
+            <w:tcW w:w="2122" w:type="dxa"/>
+          </w:tcPr>
+          <w:p>
+            <w:pPr>
+              <w:rPr>
+                <w:b/>
+                <w:bCs/>
+              </w:rPr>
+            </w:pPr>
+            <w:r>
+              <w:rPr>
+                <w:b/>
+                <w:bCs/>
+              </w:rPr>
               <w:t>Alamat</w:t>
             </w:r>
           </w:p>
         </w:tc>
         <w:tc>
           <w:tcPr>
-            <w:tcW w:w="2254" w:type="dxa"/>
-          </w:tcPr>
-          <w:p>
-            <w:r>
-              <w:t>: $</w:t>
-            </w:r>
-            <w:r>
-              <w:t>{adress}</w:t>
-            </w:r>
-          </w:p>
-        </w:tc>
-        <w:tc>
-          <w:tcPr>
-            <w:tcW w:w="2254" w:type="dxa"/>
-          </w:tcPr>
-          <w:p>
-            <w:r>
+            <w:tcW w:w="275" w:type="dxa"/>
+          </w:tcPr>
+          <w:p>
+            <w:r>
+              <w:t>:</w:t>
+            </w:r>
+          </w:p>
+        </w:tc>
+        <w:tc>
+          <w:tcPr>
+            <w:tcW w:w="4119" w:type="dxa"/>
+          </w:tcPr>
+          <w:p>
+            <w:r>
+              <w:t>Jalan Tumenggung Suryo 31A,</w:t>
+            </w:r>
+          </w:p>
+          <w:p>
+            <w:r>
+              <w:t>Blimbing Kota Malang</w:t>
+            </w:r>
+          </w:p>
+        </w:tc>
+        <w:tc>
+          <w:tcPr>
+            <w:tcW w:w="1701" w:type="dxa"/>
+          </w:tcPr>
+          <w:p>
+            <w:pPr>
+              <w:rPr>
+                <w:b/>
+                <w:bCs/>
+              </w:rPr>
+            </w:pPr>
+            <w:r>
+              <w:rPr>
+                <w:b/>
+                <w:bCs/>
+              </w:rPr>
               <w:t>Tahun Pelajaran</w:t>
             </w:r>
           </w:p>
         </w:tc>
         <w:tc>
           <w:tcPr>
-            <w:tcW w:w="2254" w:type="dxa"/>
-          </w:tcPr>
-          <w:p>
-            <w:r>
-              <w:t>: $</w:t>
+            <w:tcW w:w="284" w:type="dxa"/>
+          </w:tcPr>
+          <w:p>
+            <w:r>
+              <w:t>:</w:t>
+            </w:r>
+          </w:p>
+        </w:tc>
+        <w:tc>
+          <w:tcPr>
+            <w:tcW w:w="1933" w:type="dxa"/>
+          </w:tcPr>
+          <w:p>
+            <w:r>
+              <w:t>$</w:t>
             </w:r>
             <w:r>
               <w:t>{year}</w:t>
@@ -241,9 +383,551 @@
         <w:t>${table}</w:t>
       </w:r>
     </w:p>
+    <w:p/>
+    <w:tbl>
+      <w:tblPr>
+        <w:tblStyle w:val="TableGrid"/>
+        <w:tblW w:w="0" w:type="auto"/>
+        <w:tblLook w:val="04A0" w:firstRow="1" w:lastRow="0" w:firstColumn="1" w:lastColumn="0" w:noHBand="0" w:noVBand="1"/>
+      </w:tblPr>
+      <w:tblGrid>
+        <w:gridCol w:w="3485"/>
+        <w:gridCol w:w="3485"/>
+        <w:gridCol w:w="3486"/>
+      </w:tblGrid>
+      <w:tr>
+        <w:tc>
+          <w:tcPr>
+            <w:tcW w:w="3485" w:type="dxa"/>
+          </w:tcPr>
+          <w:p>
+            <w:pPr>
+              <w:jc w:val="center"/>
+              <w:rPr>
+                <w:b/>
+                <w:bCs/>
+              </w:rPr>
+            </w:pPr>
+            <w:r>
+              <w:rPr>
+                <w:b/>
+                <w:bCs/>
+              </w:rPr>
+              <w:t>Ekstrakurikuler</w:t>
+            </w:r>
+          </w:p>
+        </w:tc>
+        <w:tc>
+          <w:tcPr>
+            <w:tcW w:w="3485" w:type="dxa"/>
+          </w:tcPr>
+          <w:p>
+            <w:pPr>
+              <w:jc w:val="center"/>
+              <w:rPr>
+                <w:b/>
+                <w:bCs/>
+              </w:rPr>
+            </w:pPr>
+            <w:r>
+              <w:rPr>
+                <w:b/>
+                <w:bCs/>
+              </w:rPr>
+              <w:t>Predikat</w:t>
+            </w:r>
+          </w:p>
+        </w:tc>
+        <w:tc>
+          <w:tcPr>
+            <w:tcW w:w="3486" w:type="dxa"/>
+          </w:tcPr>
+          <w:p>
+            <w:pPr>
+              <w:jc w:val="center"/>
+              <w:rPr>
+                <w:b/>
+                <w:bCs/>
+              </w:rPr>
+            </w:pPr>
+            <w:r>
+              <w:rPr>
+                <w:b/>
+                <w:bCs/>
+              </w:rPr>
+              <w:t>Deskripsi</w:t>
+            </w:r>
+          </w:p>
+        </w:tc>
+      </w:tr>
+      <w:tr>
+        <w:tc>
+          <w:tcPr>
+            <w:tcW w:w="3485" w:type="dxa"/>
+          </w:tcPr>
+          <w:p>
+            <w:r>
+              <w:t>${</w:t>
+            </w:r>
+            <w:r>
+              <w:t>extracurricular_name</w:t>
+            </w:r>
+            <w:r>
+              <w:t>}</w:t>
+            </w:r>
+          </w:p>
+        </w:tc>
+        <w:tc>
+          <w:tcPr>
+            <w:tcW w:w="3485" w:type="dxa"/>
+          </w:tcPr>
+          <w:p>
+            <w:r>
+              <w:t>${</w:t>
+            </w:r>
+            <w:r>
+              <w:t>extracurricular_</w:t>
+            </w:r>
+            <w:r>
+              <w:t>predicate</w:t>
+            </w:r>
+            <w:r>
+              <w:t>}</w:t>
+            </w:r>
+          </w:p>
+        </w:tc>
+        <w:tc>
+          <w:tcPr>
+            <w:tcW w:w="3486" w:type="dxa"/>
+          </w:tcPr>
+          <w:p>
+            <w:r>
+              <w:t>${</w:t>
+            </w:r>
+            <w:r>
+              <w:t>extracurricular_</w:t>
+            </w:r>
+            <w:r>
+              <w:t>description</w:t>
+            </w:r>
+            <w:r>
+              <w:t>}</w:t>
+            </w:r>
+          </w:p>
+        </w:tc>
+      </w:tr>
+    </w:tbl>
+    <w:p/>
+    <w:tbl>
+      <w:tblPr>
+        <w:tblStyle w:val="TableGrid"/>
+        <w:tblW w:w="0" w:type="auto"/>
+        <w:tblLook w:val="04A0" w:firstRow="1" w:lastRow="0" w:firstColumn="1" w:lastColumn="0" w:noHBand="0" w:noVBand="1"/>
+      </w:tblPr>
+      <w:tblGrid>
+        <w:gridCol w:w="3005"/>
+        <w:gridCol w:w="3005"/>
+      </w:tblGrid>
+      <w:tr>
+        <w:tc>
+          <w:tcPr>
+            <w:tcW w:w="3005" w:type="dxa"/>
+          </w:tcPr>
+          <w:p>
+            <w:pPr>
+              <w:jc w:val="center"/>
+              <w:rPr>
+                <w:b/>
+                <w:bCs/>
+              </w:rPr>
+            </w:pPr>
+            <w:r>
+              <w:rPr>
+                <w:b/>
+                <w:bCs/>
+              </w:rPr>
+              <w:t>Ketidak hadiran</w:t>
+            </w:r>
+          </w:p>
+        </w:tc>
+        <w:tc>
+          <w:tcPr>
+            <w:tcW w:w="3005" w:type="dxa"/>
+          </w:tcPr>
+          <w:p>
+            <w:pPr>
+              <w:jc w:val="center"/>
+              <w:rPr>
+                <w:b/>
+                <w:bCs/>
+              </w:rPr>
+            </w:pPr>
+            <w:r>
+              <w:rPr>
+                <w:b/>
+                <w:bCs/>
+              </w:rPr>
+              <w:t>Jumlah</w:t>
+            </w:r>
+          </w:p>
+        </w:tc>
+      </w:tr>
+      <w:tr>
+        <w:tc>
+          <w:tcPr>
+            <w:tcW w:w="3005" w:type="dxa"/>
+          </w:tcPr>
+          <w:p>
+            <w:r>
+              <w:t>Sakit</w:t>
+            </w:r>
+          </w:p>
+        </w:tc>
+        <w:tc>
+          <w:tcPr>
+            <w:tcW w:w="3005" w:type="dxa"/>
+          </w:tcPr>
+          <w:p>
+            <w:pPr>
+              <w:jc w:val="center"/>
+            </w:pPr>
+            <w:r>
+              <w:t>${sick}</w:t>
+            </w:r>
+          </w:p>
+        </w:tc>
+      </w:tr>
+      <w:tr>
+        <w:tc>
+          <w:tcPr>
+            <w:tcW w:w="3005" w:type="dxa"/>
+          </w:tcPr>
+          <w:p>
+            <w:r>
+              <w:t>Izin</w:t>
+            </w:r>
+          </w:p>
+        </w:tc>
+        <w:tc>
+          <w:tcPr>
+            <w:tcW w:w="3005" w:type="dxa"/>
+          </w:tcPr>
+          <w:p>
+            <w:pPr>
+              <w:jc w:val="center"/>
+            </w:pPr>
+            <w:r>
+              <w:t>${permission}</w:t>
+            </w:r>
+          </w:p>
+        </w:tc>
+      </w:tr>
+      <w:tr>
+        <w:tc>
+          <w:tcPr>
+            <w:tcW w:w="3005" w:type="dxa"/>
+          </w:tcPr>
+          <w:p>
+            <w:r>
+              <w:t>Tanpa Keterangan</w:t>
+            </w:r>
+          </w:p>
+        </w:tc>
+        <w:tc>
+          <w:tcPr>
+            <w:tcW w:w="3005" w:type="dxa"/>
+          </w:tcPr>
+          <w:p>
+            <w:pPr>
+              <w:jc w:val="center"/>
+            </w:pPr>
+            <w:r>
+              <w:t>${absent}</w:t>
+            </w:r>
+          </w:p>
+        </w:tc>
+      </w:tr>
+      <w:tr>
+        <w:tc>
+          <w:tcPr>
+            <w:tcW w:w="3005" w:type="dxa"/>
+          </w:tcPr>
+          <w:p>
+            <w:r>
+              <w:t xml:space="preserve">Jumlah ketidak hadiran </w:t>
+            </w:r>
+          </w:p>
+        </w:tc>
+        <w:tc>
+          <w:tcPr>
+            <w:tcW w:w="3005" w:type="dxa"/>
+          </w:tcPr>
+          <w:p>
+            <w:pPr>
+              <w:jc w:val="center"/>
+            </w:pPr>
+            <w:r>
+              <w:t>${total_attendance}</w:t>
+            </w:r>
+          </w:p>
+        </w:tc>
+      </w:tr>
+    </w:tbl>
+    <w:p/>
+    <w:tbl>
+      <w:tblPr>
+        <w:tblStyle w:val="TableGrid"/>
+        <w:tblW w:w="0" w:type="auto"/>
+        <w:tblLook w:val="04A0" w:firstRow="1" w:lastRow="0" w:firstColumn="1" w:lastColumn="0" w:noHBand="0" w:noVBand="1"/>
+      </w:tblPr>
+      <w:tblGrid>
+        <w:gridCol w:w="10456"/>
+      </w:tblGrid>
+      <w:tr>
+        <w:tc>
+          <w:tcPr>
+            <w:tcW w:w="10456" w:type="dxa"/>
+          </w:tcPr>
+          <w:p>
+            <w:pPr>
+              <w:jc w:val="center"/>
+              <w:rPr>
+                <w:b/>
+                <w:bCs/>
+              </w:rPr>
+            </w:pPr>
+            <w:r>
+              <w:rPr>
+                <w:b/>
+                <w:bCs/>
+              </w:rPr>
+              <w:t>Catatan</w:t>
+            </w:r>
+          </w:p>
+        </w:tc>
+      </w:tr>
+      <w:tr>
+        <w:tc>
+          <w:tcPr>
+            <w:tcW w:w="10456" w:type="dxa"/>
+          </w:tcPr>
+          <w:p>
+            <w:r>
+              <w:t>${note}</w:t>
+            </w:r>
+          </w:p>
+        </w:tc>
+      </w:tr>
+      <w:tr>
+        <w:tc>
+          <w:tcPr>
+            <w:tcW w:w="10456" w:type="dxa"/>
+          </w:tcPr>
+          <w:p>
+            <w:pPr>
+              <w:jc w:val="center"/>
+              <w:rPr>
+                <w:b/>
+                <w:bCs/>
+              </w:rPr>
+            </w:pPr>
+            <w:r>
+              <w:rPr>
+                <w:b/>
+                <w:bCs/>
+              </w:rPr>
+              <w:t>Prestasi</w:t>
+            </w:r>
+          </w:p>
+        </w:tc>
+      </w:tr>
+      <w:tr>
+        <w:tc>
+          <w:tcPr>
+            <w:tcW w:w="10456" w:type="dxa"/>
+          </w:tcPr>
+          <w:p>
+            <w:r>
+              <w:t>${</w:t>
+            </w:r>
+            <w:r>
+              <w:t>achievement</w:t>
+            </w:r>
+            <w:r>
+              <w:t>}</w:t>
+            </w:r>
+          </w:p>
+        </w:tc>
+      </w:tr>
+    </w:tbl>
+    <w:p/>
+    <w:p/>
+    <w:tbl>
+      <w:tblPr>
+        <w:tblStyle w:val="TableGrid"/>
+        <w:tblW w:w="0" w:type="auto"/>
+        <w:jc w:val="center"/>
+        <w:tblBorders>
+          <w:top w:val="none" w:sz="0" w:space="0" w:color="auto"/>
+          <w:left w:val="none" w:sz="0" w:space="0" w:color="auto"/>
+          <w:bottom w:val="none" w:sz="0" w:space="0" w:color="auto"/>
+          <w:right w:val="none" w:sz="0" w:space="0" w:color="auto"/>
+          <w:insideH w:val="none" w:sz="0" w:space="0" w:color="auto"/>
+          <w:insideV w:val="none" w:sz="0" w:space="0" w:color="auto"/>
+        </w:tblBorders>
+        <w:tblLook w:val="04A0" w:firstRow="1" w:lastRow="0" w:firstColumn="1" w:lastColumn="0" w:noHBand="0" w:noVBand="1"/>
+      </w:tblPr>
+      <w:tblGrid>
+        <w:gridCol w:w="3544"/>
+        <w:gridCol w:w="2466"/>
+        <w:gridCol w:w="3006"/>
+      </w:tblGrid>
+      <w:tr>
+        <w:trPr>
+          <w:jc w:val="center"/>
+        </w:trPr>
+        <w:tc>
+          <w:tcPr>
+            <w:tcW w:w="3544" w:type="dxa"/>
+          </w:tcPr>
+          <w:p>
+            <w:r>
+              <w:t>Mengetahui</w:t>
+            </w:r>
+          </w:p>
+        </w:tc>
+        <w:tc>
+          <w:tcPr>
+            <w:tcW w:w="2466" w:type="dxa"/>
+          </w:tcPr>
+          <w:p/>
+        </w:tc>
+        <w:tc>
+          <w:tcPr>
+            <w:tcW w:w="3006" w:type="dxa"/>
+          </w:tcPr>
+          <w:p>
+            <w:r>
+              <w:t>Malang, ……</w:t>
+            </w:r>
+          </w:p>
+        </w:tc>
+      </w:tr>
+      <w:tr>
+        <w:trPr>
+          <w:trHeight w:val="1524"/>
+          <w:jc w:val="center"/>
+        </w:trPr>
+        <w:tc>
+          <w:tcPr>
+            <w:tcW w:w="3544" w:type="dxa"/>
+          </w:tcPr>
+          <w:p>
+            <w:r>
+              <w:t>Orang Tua/Wali</w:t>
+            </w:r>
+          </w:p>
+          <w:p/>
+          <w:p/>
+          <w:p/>
+          <w:p>
+            <w:r>
+              <w:t>…………………………………..</w:t>
+            </w:r>
+          </w:p>
+        </w:tc>
+        <w:tc>
+          <w:tcPr>
+            <w:tcW w:w="2466" w:type="dxa"/>
+          </w:tcPr>
+          <w:p/>
+        </w:tc>
+        <w:tc>
+          <w:tcPr>
+            <w:tcW w:w="3006" w:type="dxa"/>
+          </w:tcPr>
+          <w:p>
+            <w:r>
+              <w:t xml:space="preserve">Wali Kelas </w:t>
+            </w:r>
+            <w:r>
+              <w:t>$</w:t>
+            </w:r>
+            <w:r>
+              <w:t>{grade_name}</w:t>
+            </w:r>
+          </w:p>
+          <w:p/>
+          <w:p/>
+          <w:p/>
+          <w:p>
+            <w:pPr>
+              <w:rPr>
+                <w:b/>
+                <w:bCs/>
+              </w:rPr>
+            </w:pPr>
+            <w:r>
+              <w:rPr>
+                <w:b/>
+                <w:bCs/>
+              </w:rPr>
+              <w:t>${teacher_name}</w:t>
+            </w:r>
+          </w:p>
+        </w:tc>
+      </w:tr>
+      <w:tr>
+        <w:trPr>
+          <w:jc w:val="center"/>
+        </w:trPr>
+        <w:tc>
+          <w:tcPr>
+            <w:tcW w:w="3544" w:type="dxa"/>
+          </w:tcPr>
+          <w:p/>
+        </w:tc>
+        <w:tc>
+          <w:tcPr>
+            <w:tcW w:w="2466" w:type="dxa"/>
+          </w:tcPr>
+          <w:p>
+            <w:r>
+              <w:t>Kepala Madrasah</w:t>
+            </w:r>
+          </w:p>
+          <w:p/>
+          <w:p/>
+          <w:p/>
+          <w:p/>
+          <w:p>
+            <w:pPr>
+              <w:rPr>
+                <w:b/>
+                <w:bCs/>
+              </w:rPr>
+            </w:pPr>
+            <w:r>
+              <w:rPr>
+                <w:b/>
+                <w:bCs/>
+              </w:rPr>
+              <w:t>Ir. Sri Sundari, S.Pd</w:t>
+            </w:r>
+          </w:p>
+        </w:tc>
+        <w:tc>
+          <w:tcPr>
+            <w:tcW w:w="3006" w:type="dxa"/>
+          </w:tcPr>
+          <w:p/>
+        </w:tc>
+      </w:tr>
+    </w:tbl>
+    <w:p/>
     <w:sectPr>
       <w:pgSz w:w="11906" w:h="16838"/>
-      <w:pgMar w:top="1440" w:right="1440" w:bottom="1440" w:left="1440" w:header="708" w:footer="708" w:gutter="0"/>
+      <w:pgMar w:top="720" w:right="720" w:bottom="720" w:left="720" w:header="708" w:footer="708" w:gutter="0"/>
       <w:cols w:space="708"/>
       <w:docGrid w:linePitch="360"/>
     </w:sectPr>

</xml_diff>